<commit_message>
Layers and metrics in report
</commit_message>
<xml_diff>
--- a/Sprawozdanie.docx
+++ b/Sprawozdanie.docx
@@ -307,7 +307,21 @@
           <w:sz w:val="24"/>
           <w:szCs w:val="24"/>
         </w:rPr>
-        <w:t xml:space="preserve"> rekordów. Znajdziemy w nim 92 zmienne wejściowe.  Liczność wybranych zmiennych zaprezentowana jest na poniższym histogramie.</w:t>
+        <w:t xml:space="preserve"> rekordów. Znajdziemy w nim 92 zmienne wejściowe.  Liczność </w:t>
+      </w:r>
+      <w:r>
+        <w:rPr>
+          <w:sz w:val="24"/>
+          <w:szCs w:val="24"/>
+        </w:rPr>
+        <w:t>danej klasy dla zmiennej wyjściowej</w:t>
+      </w:r>
+      <w:r>
+        <w:rPr>
+          <w:sz w:val="24"/>
+          <w:szCs w:val="24"/>
+        </w:rPr>
+        <w:t xml:space="preserve"> zaprezentowana jest na poniższym histogramie.</w:t>
       </w:r>
       <w:r>
         <w:rPr>
@@ -763,6 +777,7 @@
       </w:pPr>
       <w:r>
         <w:rPr>
+          <w:noProof/>
           <w:sz w:val="24"/>
           <w:szCs w:val="24"/>
         </w:rPr>
@@ -1313,12 +1328,21 @@
         </w:rPr>
         <w:t xml:space="preserve"> </w:t>
       </w:r>
-      <w:r>
-        <w:rPr>
-          <w:sz w:val="24"/>
-          <w:szCs w:val="24"/>
-        </w:rPr>
-        <w:t>ImageDataGenerator od</w:t>
+      <w:proofErr w:type="spellStart"/>
+      <w:r>
+        <w:rPr>
+          <w:sz w:val="24"/>
+          <w:szCs w:val="24"/>
+        </w:rPr>
+        <w:t>ImageDataGenerator</w:t>
+      </w:r>
+      <w:proofErr w:type="spellEnd"/>
+      <w:r>
+        <w:rPr>
+          <w:sz w:val="24"/>
+          <w:szCs w:val="24"/>
+        </w:rPr>
+        <w:t xml:space="preserve"> od</w:t>
       </w:r>
       <w:r>
         <w:rPr>
@@ -1403,6 +1427,7 @@
         </w:rPr>
         <w:t xml:space="preserve">, przekazany jako argument </w:t>
       </w:r>
+      <w:proofErr w:type="spellStart"/>
       <w:r>
         <w:rPr>
           <w:sz w:val="24"/>
@@ -1410,6 +1435,7 @@
         </w:rPr>
         <w:t>ImageDataGenerator</w:t>
       </w:r>
+      <w:proofErr w:type="spellEnd"/>
       <w:r>
         <w:rPr>
           <w:sz w:val="24"/>
@@ -1839,6 +1865,7 @@
         </w:rPr>
         <w:t xml:space="preserve"> </w:t>
       </w:r>
+      <w:proofErr w:type="spellStart"/>
       <w:r>
         <w:rPr>
           <w:sz w:val="24"/>
@@ -1846,6 +1873,7 @@
         </w:rPr>
         <w:t>konwolucyjną</w:t>
       </w:r>
+      <w:proofErr w:type="spellEnd"/>
       <w:r>
         <w:rPr>
           <w:sz w:val="24"/>
@@ -1905,7 +1933,71 @@
           <w:sz w:val="24"/>
           <w:szCs w:val="24"/>
         </w:rPr>
-        <w:t xml:space="preserve">Do uczenia użyto biblioteki Keras który jako backend wykorzystuje bibliotekę Tensorflow w wersji 2.5, który natomiast wykorzystuje kartę graficzną w celu przyspieszenia uczenia. Oprócz tego w celu wizualizacji uzyskanych wyników używamy biblioteki matplotlib. Do </w:t>
+        <w:t xml:space="preserve">Do uczenia użyto biblioteki </w:t>
+      </w:r>
+      <w:proofErr w:type="spellStart"/>
+      <w:r>
+        <w:rPr>
+          <w:sz w:val="24"/>
+          <w:szCs w:val="24"/>
+        </w:rPr>
+        <w:t>Keras</w:t>
+      </w:r>
+      <w:proofErr w:type="spellEnd"/>
+      <w:r>
+        <w:rPr>
+          <w:sz w:val="24"/>
+          <w:szCs w:val="24"/>
+        </w:rPr>
+        <w:t xml:space="preserve"> który jako </w:t>
+      </w:r>
+      <w:proofErr w:type="spellStart"/>
+      <w:r>
+        <w:rPr>
+          <w:sz w:val="24"/>
+          <w:szCs w:val="24"/>
+        </w:rPr>
+        <w:t>backend</w:t>
+      </w:r>
+      <w:proofErr w:type="spellEnd"/>
+      <w:r>
+        <w:rPr>
+          <w:sz w:val="24"/>
+          <w:szCs w:val="24"/>
+        </w:rPr>
+        <w:t xml:space="preserve"> wykorzystuje bibliotekę </w:t>
+      </w:r>
+      <w:proofErr w:type="spellStart"/>
+      <w:r>
+        <w:rPr>
+          <w:sz w:val="24"/>
+          <w:szCs w:val="24"/>
+        </w:rPr>
+        <w:t>Tensorflow</w:t>
+      </w:r>
+      <w:proofErr w:type="spellEnd"/>
+      <w:r>
+        <w:rPr>
+          <w:sz w:val="24"/>
+          <w:szCs w:val="24"/>
+        </w:rPr>
+        <w:t xml:space="preserve"> w wersji 2.5, który natomiast wykorzystuje kartę graficzną w celu przyspieszenia uczenia. Oprócz tego w celu wizualizacji uzyskanych wyników używamy biblioteki </w:t>
+      </w:r>
+      <w:proofErr w:type="spellStart"/>
+      <w:r>
+        <w:rPr>
+          <w:sz w:val="24"/>
+          <w:szCs w:val="24"/>
+        </w:rPr>
+        <w:t>matplotlib</w:t>
+      </w:r>
+      <w:proofErr w:type="spellEnd"/>
+      <w:r>
+        <w:rPr>
+          <w:sz w:val="24"/>
+          <w:szCs w:val="24"/>
+        </w:rPr>
+        <w:t xml:space="preserve">. Do </w:t>
       </w:r>
       <w:r>
         <w:rPr>
@@ -1933,7 +2025,39 @@
           <w:sz w:val="24"/>
           <w:szCs w:val="24"/>
         </w:rPr>
-        <w:t>używamy możliwości oferowanych przez bibliotekę sklearn. Do operacji matematycznych wykorzystujemy bibliotekę numpy.</w:t>
+        <w:t xml:space="preserve">używamy możliwości oferowanych przez bibliotekę </w:t>
+      </w:r>
+      <w:proofErr w:type="spellStart"/>
+      <w:r>
+        <w:rPr>
+          <w:sz w:val="24"/>
+          <w:szCs w:val="24"/>
+        </w:rPr>
+        <w:t>sklearn</w:t>
+      </w:r>
+      <w:proofErr w:type="spellEnd"/>
+      <w:r>
+        <w:rPr>
+          <w:sz w:val="24"/>
+          <w:szCs w:val="24"/>
+        </w:rPr>
+        <w:t xml:space="preserve">. Do operacji matematycznych wykorzystujemy bibliotekę </w:t>
+      </w:r>
+      <w:proofErr w:type="spellStart"/>
+      <w:r>
+        <w:rPr>
+          <w:sz w:val="24"/>
+          <w:szCs w:val="24"/>
+        </w:rPr>
+        <w:t>numpy</w:t>
+      </w:r>
+      <w:proofErr w:type="spellEnd"/>
+      <w:r>
+        <w:rPr>
+          <w:sz w:val="24"/>
+          <w:szCs w:val="24"/>
+        </w:rPr>
+        <w:t>.</w:t>
       </w:r>
     </w:p>
     <w:p>
@@ -1987,7 +2111,23 @@
           <w:sz w:val="24"/>
           <w:szCs w:val="24"/>
         </w:rPr>
-        <w:t xml:space="preserve">Dwie pierwsze połączone warstwy konwolucji mają 32 filtry oraz rozmiar jądra 5x5. Natomiast druga iteracja posiada tych filtrów 64 a jądro ma rozmiar 3x3. </w:t>
+        <w:t xml:space="preserve">Dwie pierwsze połączone warstwy </w:t>
+      </w:r>
+      <w:proofErr w:type="spellStart"/>
+      <w:r>
+        <w:rPr>
+          <w:sz w:val="24"/>
+          <w:szCs w:val="24"/>
+        </w:rPr>
+        <w:t>konwolucji</w:t>
+      </w:r>
+      <w:proofErr w:type="spellEnd"/>
+      <w:r>
+        <w:rPr>
+          <w:sz w:val="24"/>
+          <w:szCs w:val="24"/>
+        </w:rPr>
+        <w:t xml:space="preserve"> mają 32 filtry oraz rozmiar jądra 5x5. Natomiast druga iteracja posiada tych filtrów 64 a jądro ma rozmiar 3x3. </w:t>
       </w:r>
       <w:r>
         <w:rPr>
@@ -1996,6 +2136,7 @@
         </w:rPr>
         <w:t xml:space="preserve">Warstwy każdorazowo mają funkcję aktywacji </w:t>
       </w:r>
+      <w:proofErr w:type="spellStart"/>
       <w:r>
         <w:rPr>
           <w:sz w:val="24"/>
@@ -2003,6 +2144,7 @@
         </w:rPr>
         <w:t>ReLU</w:t>
       </w:r>
+      <w:proofErr w:type="spellEnd"/>
       <w:r>
         <w:rPr>
           <w:sz w:val="24"/>
@@ -2010,6 +2152,7 @@
         </w:rPr>
         <w:t xml:space="preserve"> (</w:t>
       </w:r>
+      <w:proofErr w:type="spellStart"/>
       <w:r>
         <w:rPr>
           <w:sz w:val="24"/>
@@ -2017,6 +2160,7 @@
         </w:rPr>
         <w:t>GeLU</w:t>
       </w:r>
+      <w:proofErr w:type="spellEnd"/>
       <w:r>
         <w:rPr>
           <w:sz w:val="24"/>
@@ -2049,7 +2193,23 @@
           <w:sz w:val="24"/>
           <w:szCs w:val="24"/>
         </w:rPr>
-        <w:t>Warstwa max pooling ma rozmiar 2x</w:t>
+        <w:t xml:space="preserve">Warstwa max </w:t>
+      </w:r>
+      <w:proofErr w:type="spellStart"/>
+      <w:r>
+        <w:rPr>
+          <w:sz w:val="24"/>
+          <w:szCs w:val="24"/>
+        </w:rPr>
+        <w:t>pooling</w:t>
+      </w:r>
+      <w:proofErr w:type="spellEnd"/>
+      <w:r>
+        <w:rPr>
+          <w:sz w:val="24"/>
+          <w:szCs w:val="24"/>
+        </w:rPr>
+        <w:t xml:space="preserve"> ma rozmiar 2x</w:t>
       </w:r>
       <w:r>
         <w:rPr>
@@ -2282,7 +2442,23 @@
           <w:sz w:val="24"/>
           <w:szCs w:val="24"/>
         </w:rPr>
-        <w:t xml:space="preserve">(Flatten). Następnie taki sam procent </w:t>
+        <w:t>(</w:t>
+      </w:r>
+      <w:proofErr w:type="spellStart"/>
+      <w:r>
+        <w:rPr>
+          <w:sz w:val="24"/>
+          <w:szCs w:val="24"/>
+        </w:rPr>
+        <w:t>Flatten</w:t>
+      </w:r>
+      <w:proofErr w:type="spellEnd"/>
+      <w:r>
+        <w:rPr>
+          <w:sz w:val="24"/>
+          <w:szCs w:val="24"/>
+        </w:rPr>
+        <w:t xml:space="preserve">). Następnie taki sam procent </w:t>
       </w:r>
       <w:r>
         <w:rPr>
@@ -2296,7 +2472,39 @@
           <w:sz w:val="24"/>
           <w:szCs w:val="24"/>
         </w:rPr>
-        <w:t xml:space="preserve"> poprzednio, jest losowo usuwana (Dropout) i ostatecznie łączona każdy z każdym w warstwie Dense</w:t>
+        <w:t xml:space="preserve"> poprzednio, jest losowo usuwana (</w:t>
+      </w:r>
+      <w:proofErr w:type="spellStart"/>
+      <w:r>
+        <w:rPr>
+          <w:sz w:val="24"/>
+          <w:szCs w:val="24"/>
+        </w:rPr>
+        <w:t>Dropout</w:t>
+      </w:r>
+      <w:proofErr w:type="spellEnd"/>
+      <w:r>
+        <w:rPr>
+          <w:sz w:val="24"/>
+          <w:szCs w:val="24"/>
+        </w:rPr>
+        <w:t xml:space="preserve">) i ostatecznie łączona każdy z każdym w warstwie </w:t>
+      </w:r>
+      <w:proofErr w:type="spellStart"/>
+      <w:r>
+        <w:rPr>
+          <w:sz w:val="24"/>
+          <w:szCs w:val="24"/>
+        </w:rPr>
+        <w:t>Dense</w:t>
+      </w:r>
+      <w:proofErr w:type="spellEnd"/>
+      <w:r>
+        <w:rPr>
+          <w:sz w:val="24"/>
+          <w:szCs w:val="24"/>
+        </w:rPr>
+        <w:t>.</w:t>
       </w:r>
     </w:p>
     <w:p>
@@ -2308,6 +2516,13 @@
           <w:szCs w:val="24"/>
         </w:rPr>
       </w:pPr>
+      <w:r>
+        <w:rPr>
+          <w:sz w:val="24"/>
+          <w:szCs w:val="24"/>
+        </w:rPr>
+        <w:t>Poniżej przedstawiamy warstwy w architekturze „1”:</w:t>
+      </w:r>
     </w:p>
     <w:p>
       <w:pPr>
@@ -2318,18 +2533,396 @@
           <w:szCs w:val="24"/>
         </w:rPr>
       </w:pPr>
-      <w:r>
-        <w:rPr>
-          <w:sz w:val="24"/>
-          <w:szCs w:val="24"/>
-        </w:rPr>
-        <w:t>Wyniki dokładności modelu składającej się z pojedynczej warstwy konwolucji</w:t>
-      </w:r>
-    </w:p>
-    <w:p>
-      <w:pPr>
-        <w:ind w:left="360"/>
+    </w:p>
+    <w:tbl>
+      <w:tblPr>
+        <w:tblStyle w:val="Tabela-Siatka"/>
+        <w:tblW w:w="0" w:type="auto"/>
         <w:jc w:val="center"/>
+        <w:tblLook w:val="04A0" w:firstRow="1" w:lastRow="0" w:firstColumn="1" w:lastColumn="0" w:noHBand="0" w:noVBand="1"/>
+      </w:tblPr>
+      <w:tblGrid>
+        <w:gridCol w:w="4030"/>
+      </w:tblGrid>
+      <w:tr>
+        <w:trPr>
+          <w:jc w:val="center"/>
+        </w:trPr>
+        <w:tc>
+          <w:tcPr>
+            <w:tcW w:w="4030" w:type="dxa"/>
+          </w:tcPr>
+          <w:p>
+            <w:pPr>
+              <w:jc w:val="center"/>
+              <w:rPr>
+                <w:sz w:val="24"/>
+                <w:szCs w:val="24"/>
+              </w:rPr>
+            </w:pPr>
+            <w:r>
+              <w:rPr>
+                <w:sz w:val="24"/>
+                <w:szCs w:val="24"/>
+              </w:rPr>
+              <w:t>Conv2D</w:t>
+            </w:r>
+          </w:p>
+        </w:tc>
+      </w:tr>
+      <w:tr>
+        <w:trPr>
+          <w:jc w:val="center"/>
+        </w:trPr>
+        <w:tc>
+          <w:tcPr>
+            <w:tcW w:w="4030" w:type="dxa"/>
+          </w:tcPr>
+          <w:p>
+            <w:pPr>
+              <w:jc w:val="center"/>
+              <w:rPr>
+                <w:sz w:val="24"/>
+                <w:szCs w:val="24"/>
+              </w:rPr>
+            </w:pPr>
+            <w:r>
+              <w:rPr>
+                <w:sz w:val="24"/>
+                <w:szCs w:val="24"/>
+              </w:rPr>
+              <w:t>Conv2D</w:t>
+            </w:r>
+          </w:p>
+        </w:tc>
+      </w:tr>
+      <w:tr>
+        <w:trPr>
+          <w:jc w:val="center"/>
+        </w:trPr>
+        <w:tc>
+          <w:tcPr>
+            <w:tcW w:w="4030" w:type="dxa"/>
+          </w:tcPr>
+          <w:p>
+            <w:pPr>
+              <w:jc w:val="center"/>
+              <w:rPr>
+                <w:sz w:val="24"/>
+                <w:szCs w:val="24"/>
+              </w:rPr>
+            </w:pPr>
+            <w:proofErr w:type="spellStart"/>
+            <w:r>
+              <w:rPr>
+                <w:sz w:val="24"/>
+                <w:szCs w:val="24"/>
+              </w:rPr>
+              <w:t>MaxPooling</w:t>
+            </w:r>
+            <w:proofErr w:type="spellEnd"/>
+          </w:p>
+        </w:tc>
+      </w:tr>
+      <w:tr>
+        <w:trPr>
+          <w:jc w:val="center"/>
+        </w:trPr>
+        <w:tc>
+          <w:tcPr>
+            <w:tcW w:w="4030" w:type="dxa"/>
+          </w:tcPr>
+          <w:p>
+            <w:pPr>
+              <w:jc w:val="center"/>
+              <w:rPr>
+                <w:sz w:val="24"/>
+                <w:szCs w:val="24"/>
+              </w:rPr>
+            </w:pPr>
+            <w:proofErr w:type="spellStart"/>
+            <w:r>
+              <w:rPr>
+                <w:sz w:val="24"/>
+                <w:szCs w:val="24"/>
+              </w:rPr>
+              <w:t>Dropout</w:t>
+            </w:r>
+            <w:proofErr w:type="spellEnd"/>
+          </w:p>
+        </w:tc>
+      </w:tr>
+      <w:tr>
+        <w:trPr>
+          <w:jc w:val="center"/>
+        </w:trPr>
+        <w:tc>
+          <w:tcPr>
+            <w:tcW w:w="4030" w:type="dxa"/>
+          </w:tcPr>
+          <w:p>
+            <w:pPr>
+              <w:jc w:val="center"/>
+              <w:rPr>
+                <w:sz w:val="24"/>
+                <w:szCs w:val="24"/>
+              </w:rPr>
+            </w:pPr>
+            <w:r>
+              <w:rPr>
+                <w:sz w:val="24"/>
+                <w:szCs w:val="24"/>
+              </w:rPr>
+              <w:t>Conv2D</w:t>
+            </w:r>
+          </w:p>
+        </w:tc>
+      </w:tr>
+      <w:tr>
+        <w:trPr>
+          <w:jc w:val="center"/>
+        </w:trPr>
+        <w:tc>
+          <w:tcPr>
+            <w:tcW w:w="4030" w:type="dxa"/>
+          </w:tcPr>
+          <w:p>
+            <w:pPr>
+              <w:jc w:val="center"/>
+              <w:rPr>
+                <w:sz w:val="24"/>
+                <w:szCs w:val="24"/>
+              </w:rPr>
+            </w:pPr>
+            <w:r>
+              <w:rPr>
+                <w:sz w:val="24"/>
+                <w:szCs w:val="24"/>
+              </w:rPr>
+              <w:t>Conv2D</w:t>
+            </w:r>
+          </w:p>
+        </w:tc>
+      </w:tr>
+      <w:tr>
+        <w:trPr>
+          <w:jc w:val="center"/>
+        </w:trPr>
+        <w:tc>
+          <w:tcPr>
+            <w:tcW w:w="4030" w:type="dxa"/>
+          </w:tcPr>
+          <w:p>
+            <w:pPr>
+              <w:jc w:val="center"/>
+              <w:rPr>
+                <w:sz w:val="24"/>
+                <w:szCs w:val="24"/>
+              </w:rPr>
+            </w:pPr>
+            <w:proofErr w:type="spellStart"/>
+            <w:r>
+              <w:rPr>
+                <w:sz w:val="24"/>
+                <w:szCs w:val="24"/>
+              </w:rPr>
+              <w:t>MaxPooling</w:t>
+            </w:r>
+            <w:proofErr w:type="spellEnd"/>
+          </w:p>
+        </w:tc>
+      </w:tr>
+      <w:tr>
+        <w:trPr>
+          <w:jc w:val="center"/>
+        </w:trPr>
+        <w:tc>
+          <w:tcPr>
+            <w:tcW w:w="4030" w:type="dxa"/>
+          </w:tcPr>
+          <w:p>
+            <w:pPr>
+              <w:jc w:val="center"/>
+              <w:rPr>
+                <w:sz w:val="24"/>
+                <w:szCs w:val="24"/>
+              </w:rPr>
+            </w:pPr>
+            <w:proofErr w:type="spellStart"/>
+            <w:r>
+              <w:rPr>
+                <w:sz w:val="24"/>
+                <w:szCs w:val="24"/>
+              </w:rPr>
+              <w:t>Dropout</w:t>
+            </w:r>
+            <w:proofErr w:type="spellEnd"/>
+          </w:p>
+        </w:tc>
+      </w:tr>
+      <w:tr>
+        <w:trPr>
+          <w:jc w:val="center"/>
+        </w:trPr>
+        <w:tc>
+          <w:tcPr>
+            <w:tcW w:w="4030" w:type="dxa"/>
+          </w:tcPr>
+          <w:p>
+            <w:pPr>
+              <w:jc w:val="center"/>
+              <w:rPr>
+                <w:sz w:val="24"/>
+                <w:szCs w:val="24"/>
+              </w:rPr>
+            </w:pPr>
+            <w:proofErr w:type="spellStart"/>
+            <w:r>
+              <w:rPr>
+                <w:sz w:val="24"/>
+                <w:szCs w:val="24"/>
+              </w:rPr>
+              <w:t>Flatten</w:t>
+            </w:r>
+            <w:proofErr w:type="spellEnd"/>
+          </w:p>
+        </w:tc>
+      </w:tr>
+      <w:tr>
+        <w:trPr>
+          <w:jc w:val="center"/>
+        </w:trPr>
+        <w:tc>
+          <w:tcPr>
+            <w:tcW w:w="4030" w:type="dxa"/>
+          </w:tcPr>
+          <w:p>
+            <w:pPr>
+              <w:jc w:val="center"/>
+              <w:rPr>
+                <w:sz w:val="24"/>
+                <w:szCs w:val="24"/>
+              </w:rPr>
+            </w:pPr>
+            <w:proofErr w:type="spellStart"/>
+            <w:r>
+              <w:rPr>
+                <w:sz w:val="24"/>
+                <w:szCs w:val="24"/>
+              </w:rPr>
+              <w:t>Dense</w:t>
+            </w:r>
+            <w:proofErr w:type="spellEnd"/>
+          </w:p>
+        </w:tc>
+      </w:tr>
+      <w:tr>
+        <w:trPr>
+          <w:jc w:val="center"/>
+        </w:trPr>
+        <w:tc>
+          <w:tcPr>
+            <w:tcW w:w="4030" w:type="dxa"/>
+          </w:tcPr>
+          <w:p>
+            <w:pPr>
+              <w:jc w:val="center"/>
+              <w:rPr>
+                <w:sz w:val="24"/>
+                <w:szCs w:val="24"/>
+              </w:rPr>
+            </w:pPr>
+            <w:proofErr w:type="spellStart"/>
+            <w:r>
+              <w:rPr>
+                <w:sz w:val="24"/>
+                <w:szCs w:val="24"/>
+              </w:rPr>
+              <w:t>Dropout</w:t>
+            </w:r>
+            <w:proofErr w:type="spellEnd"/>
+          </w:p>
+        </w:tc>
+      </w:tr>
+      <w:tr>
+        <w:trPr>
+          <w:jc w:val="center"/>
+        </w:trPr>
+        <w:tc>
+          <w:tcPr>
+            <w:tcW w:w="4030" w:type="dxa"/>
+          </w:tcPr>
+          <w:p>
+            <w:pPr>
+              <w:jc w:val="center"/>
+              <w:rPr>
+                <w:sz w:val="24"/>
+                <w:szCs w:val="24"/>
+              </w:rPr>
+            </w:pPr>
+            <w:proofErr w:type="spellStart"/>
+            <w:r>
+              <w:rPr>
+                <w:sz w:val="24"/>
+                <w:szCs w:val="24"/>
+              </w:rPr>
+              <w:t>Dense</w:t>
+            </w:r>
+            <w:proofErr w:type="spellEnd"/>
+          </w:p>
+        </w:tc>
+      </w:tr>
+    </w:tbl>
+    <w:p>
+      <w:pPr>
+        <w:ind w:left="360"/>
+        <w:jc w:val="both"/>
+        <w:rPr>
+          <w:sz w:val="24"/>
+          <w:szCs w:val="24"/>
+        </w:rPr>
+      </w:pPr>
+    </w:p>
+    <w:p>
+      <w:pPr>
+        <w:ind w:left="360"/>
+        <w:jc w:val="both"/>
+        <w:rPr>
+          <w:sz w:val="24"/>
+          <w:szCs w:val="24"/>
+        </w:rPr>
+      </w:pPr>
+    </w:p>
+    <w:p>
+      <w:pPr>
+        <w:ind w:left="360"/>
+        <w:jc w:val="both"/>
+        <w:rPr>
+          <w:sz w:val="24"/>
+          <w:szCs w:val="24"/>
+        </w:rPr>
+      </w:pPr>
+      <w:r>
+        <w:rPr>
+          <w:sz w:val="24"/>
+          <w:szCs w:val="24"/>
+        </w:rPr>
+        <w:t xml:space="preserve">Wyniki dokładności modelu składającej się z pojedynczej warstwy </w:t>
+      </w:r>
+      <w:proofErr w:type="spellStart"/>
+      <w:r>
+        <w:rPr>
+          <w:sz w:val="24"/>
+          <w:szCs w:val="24"/>
+        </w:rPr>
+        <w:t>konwolucji</w:t>
+      </w:r>
+      <w:proofErr w:type="spellEnd"/>
+    </w:p>
+    <w:p>
+      <w:pPr>
+        <w:ind w:left="360"/>
+        <w:jc w:val="center"/>
         <w:rPr>
           <w:sz w:val="24"/>
           <w:szCs w:val="24"/>
@@ -2341,6 +2934,7 @@
           <w:sz w:val="24"/>
           <w:szCs w:val="24"/>
         </w:rPr>
+        <w:lastRenderedPageBreak/>
         <w:drawing>
           <wp:inline distT="0" distB="0" distL="0" distR="0" wp14:anchorId="3333E776" wp14:editId="69436132">
             <wp:extent cx="3772227" cy="2659610"/>
@@ -2441,7 +3035,6 @@
           <w:sz w:val="24"/>
           <w:szCs w:val="24"/>
         </w:rPr>
-        <w:lastRenderedPageBreak/>
         <w:drawing>
           <wp:inline distT="0" distB="0" distL="0" distR="0" wp14:anchorId="78A87624" wp14:editId="71C94D3E">
             <wp:extent cx="3696020" cy="2606266"/>
@@ -2567,6 +3160,7 @@
           <w:sz w:val="24"/>
           <w:szCs w:val="24"/>
         </w:rPr>
+        <w:lastRenderedPageBreak/>
         <w:drawing>
           <wp:inline distT="0" distB="0" distL="0" distR="0" wp14:anchorId="2CA24E92" wp14:editId="69AD0C88">
             <wp:extent cx="3724795" cy="2591162"/>
@@ -2657,7 +3251,6 @@
           <w:sz w:val="24"/>
           <w:szCs w:val="24"/>
         </w:rPr>
-        <w:lastRenderedPageBreak/>
         <w:drawing>
           <wp:inline distT="0" distB="0" distL="0" distR="0" wp14:anchorId="744F5D22" wp14:editId="23B4DAAA">
             <wp:extent cx="3686689" cy="2610214"/>
@@ -2737,19 +3330,356 @@
       <w:pPr>
         <w:ind w:left="360"/>
         <w:rPr>
-          <w:sz w:val="24"/>
-          <w:szCs w:val="24"/>
-        </w:rPr>
-      </w:pPr>
-    </w:p>
-    <w:p>
-      <w:pPr>
-        <w:ind w:left="360"/>
-        <w:rPr>
-          <w:sz w:val="24"/>
-          <w:szCs w:val="24"/>
-        </w:rPr>
-      </w:pPr>
+          <w:color w:val="FF0000"/>
+          <w:sz w:val="24"/>
+          <w:szCs w:val="24"/>
+        </w:rPr>
+      </w:pPr>
+      <w:r>
+        <w:rPr>
+          <w:b/>
+          <w:bCs/>
+          <w:color w:val="FF0000"/>
+          <w:sz w:val="24"/>
+          <w:szCs w:val="24"/>
+        </w:rPr>
+        <w:t>SZYMON</w:t>
+      </w:r>
+      <w:r>
+        <w:rPr>
+          <w:color w:val="FF0000"/>
+          <w:sz w:val="24"/>
+          <w:szCs w:val="24"/>
+        </w:rPr>
+        <w:t xml:space="preserve"> WPISZE W MIEJCE ###</w:t>
+      </w:r>
+    </w:p>
+    <w:p>
+      <w:pPr>
+        <w:pStyle w:val="Nagwek1"/>
+        <w:numPr>
+          <w:ilvl w:val="0"/>
+          <w:numId w:val="1"/>
+        </w:numPr>
+        <w:rPr>
+          <w:rFonts w:asciiTheme="minorHAnsi" w:hAnsiTheme="minorHAnsi" w:cstheme="minorHAnsi"/>
+        </w:rPr>
+      </w:pPr>
+      <w:r>
+        <w:rPr>
+          <w:rFonts w:asciiTheme="minorHAnsi" w:hAnsiTheme="minorHAnsi" w:cstheme="minorHAnsi"/>
+        </w:rPr>
+        <w:t>Metryki</w:t>
+      </w:r>
+    </w:p>
+    <w:p>
+      <w:pPr>
+        <w:pStyle w:val="Akapitzlist"/>
+        <w:numPr>
+          <w:ilvl w:val="1"/>
+          <w:numId w:val="1"/>
+        </w:numPr>
+      </w:pPr>
+      <w:r>
+        <w:rPr>
+          <w:sz w:val="24"/>
+          <w:szCs w:val="24"/>
+        </w:rPr>
+        <w:t>Architektura „1”</w:t>
+      </w:r>
+    </w:p>
+    <w:p>
+      <w:pPr>
+        <w:ind w:left="360"/>
+        <w:rPr>
+          <w:sz w:val="24"/>
+          <w:szCs w:val="24"/>
+        </w:rPr>
+      </w:pPr>
+      <w:r>
+        <w:rPr>
+          <w:sz w:val="24"/>
+          <w:szCs w:val="24"/>
+        </w:rPr>
+        <w:t xml:space="preserve">Dla </w:t>
+      </w:r>
+      <w:r>
+        <w:rPr>
+          <w:sz w:val="24"/>
+          <w:szCs w:val="24"/>
+        </w:rPr>
+        <w:t xml:space="preserve">analizowanej architektury sieci </w:t>
+      </w:r>
+      <w:proofErr w:type="spellStart"/>
+      <w:r>
+        <w:rPr>
+          <w:sz w:val="24"/>
+          <w:szCs w:val="24"/>
+        </w:rPr>
+        <w:t>konwolucyjnej</w:t>
+      </w:r>
+      <w:proofErr w:type="spellEnd"/>
+      <w:r>
+        <w:rPr>
+          <w:sz w:val="24"/>
+          <w:szCs w:val="24"/>
+        </w:rPr>
+        <w:t xml:space="preserve"> sieci neuronowej</w:t>
+      </w:r>
+      <w:r>
+        <w:rPr>
+          <w:sz w:val="24"/>
+          <w:szCs w:val="24"/>
+        </w:rPr>
+        <w:t xml:space="preserve"> po ### epokach</w:t>
+      </w:r>
+      <w:r>
+        <w:rPr>
+          <w:sz w:val="24"/>
+          <w:szCs w:val="24"/>
+        </w:rPr>
+        <w:t xml:space="preserve"> uzyskano następujące metryki:</w:t>
+      </w:r>
+    </w:p>
+    <w:p>
+      <w:pPr>
+        <w:pStyle w:val="Akapitzlist"/>
+        <w:numPr>
+          <w:ilvl w:val="0"/>
+          <w:numId w:val="2"/>
+        </w:numPr>
+      </w:pPr>
+      <w:proofErr w:type="spellStart"/>
+      <w:r>
+        <w:t>Loss</w:t>
+      </w:r>
+      <w:proofErr w:type="spellEnd"/>
+      <w:r>
+        <w:t>(%)</w:t>
+      </w:r>
+      <w:r>
+        <w:t xml:space="preserve">: </w:t>
+      </w:r>
+      <w:r>
+        <w:t>###</w:t>
+      </w:r>
+    </w:p>
+    <w:p>
+      <w:pPr>
+        <w:pStyle w:val="Akapitzlist"/>
+        <w:numPr>
+          <w:ilvl w:val="0"/>
+          <w:numId w:val="2"/>
+        </w:numPr>
+      </w:pPr>
+      <w:proofErr w:type="spellStart"/>
+      <w:r>
+        <w:t>Loss</w:t>
+      </w:r>
+      <w:proofErr w:type="spellEnd"/>
+      <w:r>
+        <w:t xml:space="preserve">: </w:t>
+      </w:r>
+      <w:r>
+        <w:t>###</w:t>
+      </w:r>
+    </w:p>
+    <w:p>
+      <w:pPr>
+        <w:pStyle w:val="Akapitzlist"/>
+        <w:numPr>
+          <w:ilvl w:val="0"/>
+          <w:numId w:val="2"/>
+        </w:numPr>
+      </w:pPr>
+      <w:proofErr w:type="spellStart"/>
+      <w:r>
+        <w:t>Binary</w:t>
+      </w:r>
+      <w:proofErr w:type="spellEnd"/>
+      <w:r>
+        <w:t xml:space="preserve"> </w:t>
+      </w:r>
+      <w:proofErr w:type="spellStart"/>
+      <w:r>
+        <w:t>accuracy</w:t>
+      </w:r>
+      <w:proofErr w:type="spellEnd"/>
+      <w:r>
+        <w:t>(%)</w:t>
+      </w:r>
+      <w:r>
+        <w:t xml:space="preserve">: </w:t>
+      </w:r>
+      <w:r>
+        <w:t>###</w:t>
+      </w:r>
+    </w:p>
+    <w:p>
+      <w:pPr>
+        <w:pStyle w:val="Akapitzlist"/>
+        <w:numPr>
+          <w:ilvl w:val="0"/>
+          <w:numId w:val="2"/>
+        </w:numPr>
+      </w:pPr>
+      <w:proofErr w:type="spellStart"/>
+      <w:r>
+        <w:t>Categorical</w:t>
+      </w:r>
+      <w:proofErr w:type="spellEnd"/>
+      <w:r>
+        <w:t xml:space="preserve"> </w:t>
+      </w:r>
+      <w:proofErr w:type="spellStart"/>
+      <w:r>
+        <w:t>accuracy</w:t>
+      </w:r>
+      <w:proofErr w:type="spellEnd"/>
+      <w:r>
+        <w:t>(%)</w:t>
+      </w:r>
+      <w:r>
+        <w:t xml:space="preserve">: </w:t>
+      </w:r>
+      <w:r>
+        <w:t>###</w:t>
+      </w:r>
+    </w:p>
+    <w:p>
+      <w:pPr>
+        <w:pStyle w:val="Akapitzlist"/>
+        <w:numPr>
+          <w:ilvl w:val="0"/>
+          <w:numId w:val="2"/>
+        </w:numPr>
+      </w:pPr>
+      <w:r>
+        <w:t>AUC</w:t>
+      </w:r>
+      <w:r>
+        <w:t>(%)</w:t>
+      </w:r>
+      <w:r>
+        <w:t xml:space="preserve">: </w:t>
+      </w:r>
+      <w:r>
+        <w:t>###</w:t>
+      </w:r>
+    </w:p>
+    <w:p>
+      <w:pPr>
+        <w:pStyle w:val="Akapitzlist"/>
+        <w:numPr>
+          <w:ilvl w:val="0"/>
+          <w:numId w:val="2"/>
+        </w:numPr>
+      </w:pPr>
+      <w:r>
+        <w:t xml:space="preserve">AUC: </w:t>
+      </w:r>
+      <w:r>
+        <w:t>###</w:t>
+      </w:r>
+    </w:p>
+    <w:p>
+      <w:pPr>
+        <w:pStyle w:val="Akapitzlist"/>
+        <w:numPr>
+          <w:ilvl w:val="0"/>
+          <w:numId w:val="2"/>
+        </w:numPr>
+      </w:pPr>
+      <w:proofErr w:type="spellStart"/>
+      <w:r>
+        <w:t>Mean</w:t>
+      </w:r>
+      <w:proofErr w:type="spellEnd"/>
+      <w:r>
+        <w:t xml:space="preserve"> </w:t>
+      </w:r>
+      <w:proofErr w:type="spellStart"/>
+      <w:r>
+        <w:t>absolute</w:t>
+      </w:r>
+      <w:proofErr w:type="spellEnd"/>
+      <w:r>
+        <w:t xml:space="preserve"> error</w:t>
+      </w:r>
+      <w:r>
+        <w:t>(%)</w:t>
+      </w:r>
+      <w:r>
+        <w:t xml:space="preserve">: </w:t>
+      </w:r>
+      <w:r>
+        <w:t>###</w:t>
+      </w:r>
+    </w:p>
+    <w:p>
+      <w:pPr>
+        <w:pStyle w:val="Akapitzlist"/>
+        <w:numPr>
+          <w:ilvl w:val="0"/>
+          <w:numId w:val="2"/>
+        </w:numPr>
+      </w:pPr>
+      <w:proofErr w:type="spellStart"/>
+      <w:r>
+        <w:lastRenderedPageBreak/>
+        <w:t>Mean</w:t>
+      </w:r>
+      <w:proofErr w:type="spellEnd"/>
+      <w:r>
+        <w:t xml:space="preserve"> </w:t>
+      </w:r>
+      <w:proofErr w:type="spellStart"/>
+      <w:r>
+        <w:t>absolute</w:t>
+      </w:r>
+      <w:proofErr w:type="spellEnd"/>
+      <w:r>
+        <w:t xml:space="preserve"> error: </w:t>
+      </w:r>
+      <w:r>
+        <w:t>###</w:t>
+      </w:r>
+    </w:p>
+    <w:p>
+      <w:pPr>
+        <w:pStyle w:val="Akapitzlist"/>
+        <w:numPr>
+          <w:ilvl w:val="0"/>
+          <w:numId w:val="2"/>
+        </w:numPr>
+      </w:pPr>
+      <w:r>
+        <w:t>Poisson</w:t>
+      </w:r>
+      <w:r>
+        <w:t>(%)</w:t>
+      </w:r>
+      <w:r>
+        <w:t xml:space="preserve">: </w:t>
+      </w:r>
+      <w:r>
+        <w:t>###</w:t>
+      </w:r>
+    </w:p>
+    <w:p>
+      <w:pPr>
+        <w:pStyle w:val="Akapitzlist"/>
+        <w:numPr>
+          <w:ilvl w:val="0"/>
+          <w:numId w:val="2"/>
+        </w:numPr>
+      </w:pPr>
+      <w:r>
+        <w:t xml:space="preserve">Poisson: </w:t>
+      </w:r>
+      <w:r>
+        <w:t>###</w:t>
+      </w:r>
     </w:p>
     <w:p>
       <w:pPr>
@@ -3037,7 +3967,7 @@
   <w:abstractNum w:abstractNumId="0" w15:restartNumberingAfterBreak="0">
     <w:nsid w:val="07E75B2F"/>
     <w:multiLevelType w:val="hybridMultilevel"/>
-    <w:tmpl w:val="57B2CCA4"/>
+    <w:tmpl w:val="E70C4CAE"/>
     <w:lvl w:ilvl="0" w:tplc="0415000F">
       <w:start w:val="1"/>
       <w:numFmt w:val="decimal"/>
@@ -3050,7 +3980,7 @@
         <w:rFonts w:hint="default"/>
       </w:rPr>
     </w:lvl>
-    <w:lvl w:ilvl="1" w:tplc="04150019" w:tentative="1">
+    <w:lvl w:ilvl="1" w:tplc="04150019">
       <w:start w:val="1"/>
       <w:numFmt w:val="lowerLetter"/>
       <w:lvlText w:val="%2."/>
@@ -3059,7 +3989,7 @@
         <w:ind w:left="1440" w:hanging="360"/>
       </w:pPr>
     </w:lvl>
-    <w:lvl w:ilvl="2" w:tplc="0415001B" w:tentative="1">
+    <w:lvl w:ilvl="2" w:tplc="0415001B">
       <w:start w:val="1"/>
       <w:numFmt w:val="lowerRoman"/>
       <w:lvlText w:val="%3."/>
@@ -3123,8 +4053,124 @@
       </w:pPr>
     </w:lvl>
   </w:abstractNum>
+  <w:abstractNum w:abstractNumId="1" w15:restartNumberingAfterBreak="0">
+    <w:nsid w:val="19C84463"/>
+    <w:multiLevelType w:val="hybridMultilevel"/>
+    <w:tmpl w:val="823A568E"/>
+    <w:lvl w:ilvl="0" w:tplc="04150001">
+      <w:start w:val="1"/>
+      <w:numFmt w:val="bullet"/>
+      <w:lvlText w:val=""/>
+      <w:lvlJc w:val="left"/>
+      <w:pPr>
+        <w:ind w:left="1080" w:hanging="360"/>
+      </w:pPr>
+      <w:rPr>
+        <w:rFonts w:ascii="Symbol" w:hAnsi="Symbol" w:hint="default"/>
+      </w:rPr>
+    </w:lvl>
+    <w:lvl w:ilvl="1" w:tplc="04150003" w:tentative="1">
+      <w:start w:val="1"/>
+      <w:numFmt w:val="bullet"/>
+      <w:lvlText w:val="o"/>
+      <w:lvlJc w:val="left"/>
+      <w:pPr>
+        <w:ind w:left="1800" w:hanging="360"/>
+      </w:pPr>
+      <w:rPr>
+        <w:rFonts w:ascii="Courier New" w:hAnsi="Courier New" w:cs="Courier New" w:hint="default"/>
+      </w:rPr>
+    </w:lvl>
+    <w:lvl w:ilvl="2" w:tplc="04150005" w:tentative="1">
+      <w:start w:val="1"/>
+      <w:numFmt w:val="bullet"/>
+      <w:lvlText w:val=""/>
+      <w:lvlJc w:val="left"/>
+      <w:pPr>
+        <w:ind w:left="2520" w:hanging="360"/>
+      </w:pPr>
+      <w:rPr>
+        <w:rFonts w:ascii="Wingdings" w:hAnsi="Wingdings" w:hint="default"/>
+      </w:rPr>
+    </w:lvl>
+    <w:lvl w:ilvl="3" w:tplc="04150001" w:tentative="1">
+      <w:start w:val="1"/>
+      <w:numFmt w:val="bullet"/>
+      <w:lvlText w:val=""/>
+      <w:lvlJc w:val="left"/>
+      <w:pPr>
+        <w:ind w:left="3240" w:hanging="360"/>
+      </w:pPr>
+      <w:rPr>
+        <w:rFonts w:ascii="Symbol" w:hAnsi="Symbol" w:hint="default"/>
+      </w:rPr>
+    </w:lvl>
+    <w:lvl w:ilvl="4" w:tplc="04150003" w:tentative="1">
+      <w:start w:val="1"/>
+      <w:numFmt w:val="bullet"/>
+      <w:lvlText w:val="o"/>
+      <w:lvlJc w:val="left"/>
+      <w:pPr>
+        <w:ind w:left="3960" w:hanging="360"/>
+      </w:pPr>
+      <w:rPr>
+        <w:rFonts w:ascii="Courier New" w:hAnsi="Courier New" w:cs="Courier New" w:hint="default"/>
+      </w:rPr>
+    </w:lvl>
+    <w:lvl w:ilvl="5" w:tplc="04150005" w:tentative="1">
+      <w:start w:val="1"/>
+      <w:numFmt w:val="bullet"/>
+      <w:lvlText w:val=""/>
+      <w:lvlJc w:val="left"/>
+      <w:pPr>
+        <w:ind w:left="4680" w:hanging="360"/>
+      </w:pPr>
+      <w:rPr>
+        <w:rFonts w:ascii="Wingdings" w:hAnsi="Wingdings" w:hint="default"/>
+      </w:rPr>
+    </w:lvl>
+    <w:lvl w:ilvl="6" w:tplc="04150001" w:tentative="1">
+      <w:start w:val="1"/>
+      <w:numFmt w:val="bullet"/>
+      <w:lvlText w:val=""/>
+      <w:lvlJc w:val="left"/>
+      <w:pPr>
+        <w:ind w:left="5400" w:hanging="360"/>
+      </w:pPr>
+      <w:rPr>
+        <w:rFonts w:ascii="Symbol" w:hAnsi="Symbol" w:hint="default"/>
+      </w:rPr>
+    </w:lvl>
+    <w:lvl w:ilvl="7" w:tplc="04150003" w:tentative="1">
+      <w:start w:val="1"/>
+      <w:numFmt w:val="bullet"/>
+      <w:lvlText w:val="o"/>
+      <w:lvlJc w:val="left"/>
+      <w:pPr>
+        <w:ind w:left="6120" w:hanging="360"/>
+      </w:pPr>
+      <w:rPr>
+        <w:rFonts w:ascii="Courier New" w:hAnsi="Courier New" w:cs="Courier New" w:hint="default"/>
+      </w:rPr>
+    </w:lvl>
+    <w:lvl w:ilvl="8" w:tplc="04150005" w:tentative="1">
+      <w:start w:val="1"/>
+      <w:numFmt w:val="bullet"/>
+      <w:lvlText w:val=""/>
+      <w:lvlJc w:val="left"/>
+      <w:pPr>
+        <w:ind w:left="6840" w:hanging="360"/>
+      </w:pPr>
+      <w:rPr>
+        <w:rFonts w:ascii="Wingdings" w:hAnsi="Wingdings" w:hint="default"/>
+      </w:rPr>
+    </w:lvl>
+  </w:abstractNum>
   <w:num w:numId="1" w16cid:durableId="1075543910">
     <w:abstractNumId w:val="0"/>
+  </w:num>
+  <w:num w:numId="2" w16cid:durableId="1466466172">
+    <w:abstractNumId w:val="1"/>
   </w:num>
 </w:numbering>
 </file>
@@ -3917,21 +4963,6 @@
 </file>
 
 <file path=customXml/item1.xml><?xml version="1.0" encoding="utf-8"?>
-<p:properties xmlns:p="http://schemas.microsoft.com/office/2006/metadata/properties" xmlns:xsi="http://www.w3.org/2001/XMLSchema-instance" xmlns:pc="http://schemas.microsoft.com/office/infopath/2007/PartnerControls">
-  <documentManagement/>
-</p:properties>
-</file>
-
-<file path=customXml/item2.xml><?xml version="1.0" encoding="utf-8"?>
-<?mso-contentType ?>
-<FormTemplates xmlns="http://schemas.microsoft.com/sharepoint/v3/contenttype/forms">
-  <Display>DocumentLibraryForm</Display>
-  <Edit>DocumentLibraryForm</Edit>
-  <New>DocumentLibraryForm</New>
-</FormTemplates>
-</file>
-
-<file path=customXml/item3.xml><?xml version="1.0" encoding="utf-8"?>
 <ct:contentTypeSchema xmlns:ct="http://schemas.microsoft.com/office/2006/metadata/contentType" xmlns:ma="http://schemas.microsoft.com/office/2006/metadata/properties/metaAttributes" ct:_="" ma:_="" ma:contentTypeName="Dokument" ma:contentTypeID="0x010100E36530842B466B4FB9625F7997957CEB" ma:contentTypeVersion="2" ma:contentTypeDescription="Utwórz nowy dokument." ma:contentTypeScope="" ma:versionID="f394e6bd8a526b19be3632491f8bb737">
   <xsd:schema xmlns:xsd="http://www.w3.org/2001/XMLSchema" xmlns:xs="http://www.w3.org/2001/XMLSchema" xmlns:p="http://schemas.microsoft.com/office/2006/metadata/properties" xmlns:ns2="7d2cc24d-b6ae-43db-bbbf-33f19f7f91e2" targetNamespace="http://schemas.microsoft.com/office/2006/metadata/properties" ma:root="true" ma:fieldsID="6985fba17e4c7238e0da4c8226f4b746" ns2:_="">
     <xsd:import namespace="7d2cc24d-b6ae-43db-bbbf-33f19f7f91e2"/>
@@ -4063,24 +5094,22 @@
 </ct:contentTypeSchema>
 </file>
 
-<file path=customXml/itemProps1.xml><?xml version="1.0" encoding="utf-8"?>
-<ds:datastoreItem xmlns:ds="http://schemas.openxmlformats.org/officeDocument/2006/customXml" ds:itemID="{2F97893A-16F5-4648-BECE-BE5D39B9F109}">
-  <ds:schemaRefs>
-    <ds:schemaRef ds:uri="http://schemas.microsoft.com/office/2006/metadata/properties"/>
-    <ds:schemaRef ds:uri="http://schemas.microsoft.com/office/infopath/2007/PartnerControls"/>
-  </ds:schemaRefs>
-</ds:datastoreItem>
+<file path=customXml/item2.xml><?xml version="1.0" encoding="utf-8"?>
+<?mso-contentType ?>
+<FormTemplates xmlns="http://schemas.microsoft.com/sharepoint/v3/contenttype/forms">
+  <Display>DocumentLibraryForm</Display>
+  <Edit>DocumentLibraryForm</Edit>
+  <New>DocumentLibraryForm</New>
+</FormTemplates>
 </file>
 
-<file path=customXml/itemProps2.xml><?xml version="1.0" encoding="utf-8"?>
-<ds:datastoreItem xmlns:ds="http://schemas.openxmlformats.org/officeDocument/2006/customXml" ds:itemID="{B4B66F10-11B0-437D-B26F-FEB1E398C406}">
-  <ds:schemaRefs>
-    <ds:schemaRef ds:uri="http://schemas.microsoft.com/sharepoint/v3/contenttype/forms"/>
-  </ds:schemaRefs>
-</ds:datastoreItem>
+<file path=customXml/item3.xml><?xml version="1.0" encoding="utf-8"?>
+<p:properties xmlns:p="http://schemas.microsoft.com/office/2006/metadata/properties" xmlns:xsi="http://www.w3.org/2001/XMLSchema-instance" xmlns:pc="http://schemas.microsoft.com/office/infopath/2007/PartnerControls">
+  <documentManagement/>
+</p:properties>
 </file>
 
-<file path=customXml/itemProps3.xml><?xml version="1.0" encoding="utf-8"?>
+<file path=customXml/itemProps1.xml><?xml version="1.0" encoding="utf-8"?>
 <ds:datastoreItem xmlns:ds="http://schemas.openxmlformats.org/officeDocument/2006/customXml" ds:itemID="{814C11D6-433D-4E60-A7B4-9B00C9910959}">
   <ds:schemaRefs>
     <ds:schemaRef ds:uri="http://schemas.microsoft.com/office/2006/metadata/contentType"/>
@@ -4096,4 +5125,21 @@
     <ds:schemaRef ds:uri="http://schemas.microsoft.com/internal/obd"/>
   </ds:schemaRefs>
 </ds:datastoreItem>
+</file>
+
+<file path=customXml/itemProps2.xml><?xml version="1.0" encoding="utf-8"?>
+<ds:datastoreItem xmlns:ds="http://schemas.openxmlformats.org/officeDocument/2006/customXml" ds:itemID="{B4B66F10-11B0-437D-B26F-FEB1E398C406}">
+  <ds:schemaRefs>
+    <ds:schemaRef ds:uri="http://schemas.microsoft.com/sharepoint/v3/contenttype/forms"/>
+  </ds:schemaRefs>
+</ds:datastoreItem>
+</file>
+
+<file path=customXml/itemProps3.xml><?xml version="1.0" encoding="utf-8"?>
+<ds:datastoreItem xmlns:ds="http://schemas.openxmlformats.org/officeDocument/2006/customXml" ds:itemID="{2F97893A-16F5-4648-BECE-BE5D39B9F109}">
+  <ds:schemaRefs>
+    <ds:schemaRef ds:uri="http://schemas.microsoft.com/office/2006/metadata/properties"/>
+    <ds:schemaRef ds:uri="http://schemas.microsoft.com/office/infopath/2007/PartnerControls"/>
+  </ds:schemaRefs>
+</ds:datastoreItem>
 </file>
</xml_diff>